<commit_message>
updates to homeToStart function - still not working
</commit_message>
<xml_diff>
--- a/Project 1 Outline.docx
+++ b/Project 1 Outline.docx
@@ -401,7 +401,7 @@
         </w:numPr>
       </w:pPr>
       <w:r>
-        <w:t>Leave-Home</w:t>
+        <w:t>homeToStart</w:t>
       </w:r>
     </w:p>
     <w:p>
@@ -413,8 +413,43 @@
         </w:numPr>
       </w:pPr>
       <w:r>
-        <w:t>If die value 6 you leave home onto board-track</w:t>
-      </w:r>
+        <w:t xml:space="preserve">If die value </w:t>
+      </w:r>
+      <w:r>
+        <w:t xml:space="preserve">is equal to </w:t>
+      </w:r>
+      <w:r>
+        <w:t xml:space="preserve">6 you leave home onto </w:t>
+      </w:r>
+      <w:r>
+        <w:t xml:space="preserve">start position on </w:t>
+      </w:r>
+      <w:r>
+        <w:t>board-track</w:t>
+      </w:r>
+    </w:p>
+    <w:p>
+      <w:pPr>
+        <w:pStyle w:val="ListParagraph"/>
+        <w:numPr>
+          <w:ilvl w:val="1"/>
+          <w:numId w:val="3"/>
+        </w:numPr>
+      </w:pPr>
+      <w:r>
+        <w:t>If space is occupied you cannot move from home and must move another piece on board</w:t>
+      </w:r>
+    </w:p>
+    <w:p>
+      <w:pPr>
+        <w:pStyle w:val="ListParagraph"/>
+        <w:numPr>
+          <w:ilvl w:val="1"/>
+          <w:numId w:val="3"/>
+        </w:numPr>
+      </w:pPr>
+      <w:bookmarkStart w:id="0" w:name="_GoBack"/>
+      <w:bookmarkEnd w:id="0"/>
     </w:p>
     <w:p>
       <w:pPr>
@@ -485,7 +520,7 @@
         </w:numPr>
       </w:pPr>
       <w:r>
-        <w:t>Send-Back</w:t>
+        <w:t>Roll again</w:t>
       </w:r>
     </w:p>
     <w:p>
@@ -497,7 +532,7 @@
         </w:numPr>
       </w:pPr>
       <w:r>
-        <w:t>If other piece occupies a space that you land in, that piece goes back to home</w:t>
+        <w:t>If a six is rolled at any point, that player gets to roll again</w:t>
       </w:r>
     </w:p>
     <w:p>
@@ -509,7 +544,7 @@
         </w:numPr>
       </w:pPr>
       <w:r>
-        <w:t>Which player is up</w:t>
+        <w:t>Send-Back</w:t>
       </w:r>
     </w:p>
     <w:p>
@@ -521,7 +556,19 @@
         </w:numPr>
       </w:pPr>
       <w:r>
-        <w:t>Even turn number player 1 goes, odd turn number player 2 goes</w:t>
+        <w:t>If other piece occupies a space that you land in, that piece goes back to home</w:t>
+      </w:r>
+    </w:p>
+    <w:p>
+      <w:pPr>
+        <w:pStyle w:val="ListParagraph"/>
+        <w:numPr>
+          <w:ilvl w:val="0"/>
+          <w:numId w:val="3"/>
+        </w:numPr>
+      </w:pPr>
+      <w:r>
+        <w:t>Who starts the game</w:t>
       </w:r>
     </w:p>
     <w:p>
@@ -532,13 +579,33 @@
           <w:numId w:val="3"/>
         </w:numPr>
       </w:pPr>
-      <w:bookmarkStart w:id="0" w:name="_GoBack"/>
-      <w:bookmarkEnd w:id="0"/>
-    </w:p>
-    <w:p>
-      <w:pPr>
-        <w:pStyle w:val="ListParagraph"/>
-      </w:pPr>
+      <w:r>
+        <w:t>Each player rolls the die, highest roll goes first</w:t>
+      </w:r>
+    </w:p>
+    <w:p>
+      <w:pPr>
+        <w:pStyle w:val="ListParagraph"/>
+        <w:numPr>
+          <w:ilvl w:val="1"/>
+          <w:numId w:val="3"/>
+        </w:numPr>
+      </w:pPr>
+      <w:r>
+        <w:t>Which player is up</w:t>
+      </w:r>
+    </w:p>
+    <w:p>
+      <w:pPr>
+        <w:pStyle w:val="ListParagraph"/>
+        <w:numPr>
+          <w:ilvl w:val="2"/>
+          <w:numId w:val="3"/>
+        </w:numPr>
+      </w:pPr>
+      <w:r>
+        <w:t xml:space="preserve">Based on who started, switch off every roll </w:t>
+      </w:r>
     </w:p>
     <w:p>
       <w:pPr>
@@ -575,10 +642,7 @@
     <w:p>
       <w:pPr>
         <w:pStyle w:val="ListParagraph"/>
-        <w:numPr>
-          <w:ilvl w:val="0"/>
-          <w:numId w:val="4"/>
-        </w:numPr>
+        <w:ind w:left="1440"/>
       </w:pPr>
     </w:p>
     <w:p/>

</xml_diff>